<commit_message>
actualización de diseños, y minutas.
</commit_message>
<xml_diff>
--- a/Entregables/IV. Métodos de comunicación del equipo de trabajo/IV.5 Calendario de Reuniones/APPMO-SP_CRE_v1.6.docx
+++ b/Entregables/IV. Métodos de comunicación del equipo de trabajo/IV.5 Calendario de Reuniones/APPMO-SP_CRE_v1.6.docx
@@ -1,6 +1,6 @@
 
 <file path=word/document.xml><?xml version="1.0" encoding="utf-8"?>
-<w:document xmlns:wpc="http://schemas.microsoft.com/office/word/2010/wordprocessingCanvas" xmlns:mc="http://schemas.openxmlformats.org/markup-compatibility/2006" xmlns:o="urn:schemas-microsoft-com:office:office" xmlns:r="http://schemas.openxmlformats.org/officeDocument/2006/relationships" xmlns:m="http://schemas.openxmlformats.org/officeDocument/2006/math" xmlns:v="urn:schemas-microsoft-com:vml" xmlns:wp14="http://schemas.microsoft.com/office/word/2010/wordprocessingDrawing" xmlns:wp="http://schemas.openxmlformats.org/drawingml/2006/wordprocessingDrawing" xmlns:w10="urn:schemas-microsoft-com:office:word" xmlns:w="http://schemas.openxmlformats.org/wordprocessingml/2006/main" xmlns:w14="http://schemas.microsoft.com/office/word/2010/wordml" xmlns:w15="http://schemas.microsoft.com/office/word/2012/wordml" xmlns:wpg="http://schemas.microsoft.com/office/word/2010/wordprocessingGroup" xmlns:wpi="http://schemas.microsoft.com/office/word/2010/wordprocessingInk" xmlns:wne="http://schemas.microsoft.com/office/word/2006/wordml" xmlns:wps="http://schemas.microsoft.com/office/word/2010/wordprocessingShape" mc:Ignorable="w14 w15 wp14">
+<w:document xmlns:wpc="http://schemas.microsoft.com/office/word/2010/wordprocessingCanvas" xmlns:cx="http://schemas.microsoft.com/office/drawing/2014/chartex" xmlns:mc="http://schemas.openxmlformats.org/markup-compatibility/2006" xmlns:o="urn:schemas-microsoft-com:office:office" xmlns:r="http://schemas.openxmlformats.org/officeDocument/2006/relationships" xmlns:m="http://schemas.openxmlformats.org/officeDocument/2006/math" xmlns:v="urn:schemas-microsoft-com:vml" xmlns:wp14="http://schemas.microsoft.com/office/word/2010/wordprocessingDrawing" xmlns:wp="http://schemas.openxmlformats.org/drawingml/2006/wordprocessingDrawing" xmlns:w10="urn:schemas-microsoft-com:office:word" xmlns:w="http://schemas.openxmlformats.org/wordprocessingml/2006/main" xmlns:w14="http://schemas.microsoft.com/office/word/2010/wordml" xmlns:w15="http://schemas.microsoft.com/office/word/2012/wordml" xmlns:w16se="http://schemas.microsoft.com/office/word/2015/wordml/symex" xmlns:wpg="http://schemas.microsoft.com/office/word/2010/wordprocessingGroup" xmlns:wpi="http://schemas.microsoft.com/office/word/2010/wordprocessingInk" xmlns:wne="http://schemas.microsoft.com/office/word/2006/wordml" xmlns:wps="http://schemas.microsoft.com/office/word/2010/wordprocessingShape" mc:Ignorable="w14 w15 w16se wp14">
   <w:body>
     <w:p>
       <w:pPr>
@@ -1305,42 +1305,7 @@
                 <w:rFonts w:cs="Arial"/>
                 <w:szCs w:val="24"/>
               </w:rPr>
-              <w:t xml:space="preserve">Presentación </w:t>
-            </w:r>
-            <w:r>
-              <w:rPr>
-                <w:rFonts w:cs="Arial"/>
-                <w:szCs w:val="24"/>
-              </w:rPr>
-              <w:t>y f</w:t>
-            </w:r>
-            <w:r>
-              <w:rPr>
-                <w:rFonts w:cs="Arial"/>
-                <w:szCs w:val="24"/>
-              </w:rPr>
-              <w:t>irma</w:t>
-            </w:r>
-            <w:r>
-              <w:rPr>
-                <w:rFonts w:cs="Arial"/>
-                <w:szCs w:val="24"/>
-              </w:rPr>
-              <w:t xml:space="preserve"> de </w:t>
-            </w:r>
-            <w:r>
-              <w:rPr>
-                <w:rFonts w:cs="Arial"/>
-                <w:szCs w:val="24"/>
-              </w:rPr>
-              <w:t>Confidencialidad</w:t>
-            </w:r>
-            <w:r>
-              <w:rPr>
-                <w:rFonts w:cs="Arial"/>
-                <w:szCs w:val="24"/>
-              </w:rPr>
-              <w:t>.</w:t>
+              <w:t>Presentación.</w:t>
             </w:r>
           </w:p>
           <w:p>
@@ -1722,21 +1687,28 @@
                 <w:rFonts w:cs="Arial"/>
                 <w:szCs w:val="24"/>
               </w:rPr>
-              <w:t xml:space="preserve"> de base de datos</w:t>
-            </w:r>
-            <w:r>
-              <w:rPr>
-                <w:rFonts w:cs="Arial"/>
-                <w:szCs w:val="24"/>
-              </w:rPr>
-              <w:t xml:space="preserve"> y prototipo</w:t>
-            </w:r>
-            <w:r>
-              <w:rPr>
-                <w:rFonts w:cs="Arial"/>
-                <w:szCs w:val="24"/>
-              </w:rPr>
-              <w:t xml:space="preserve"> de la aplicación.</w:t>
+              <w:t xml:space="preserve"> de </w:t>
+            </w:r>
+            <w:r>
+              <w:rPr>
+                <w:rFonts w:cs="Arial"/>
+                <w:szCs w:val="24"/>
+              </w:rPr>
+              <w:t>prototipo</w:t>
+            </w:r>
+            <w:r>
+              <w:rPr>
+                <w:rFonts w:cs="Arial"/>
+                <w:szCs w:val="24"/>
+              </w:rPr>
+              <w:t xml:space="preserve"> de la aplicación y b</w:t>
+            </w:r>
+            <w:r>
+              <w:rPr>
+                <w:rFonts w:cs="Arial"/>
+                <w:szCs w:val="24"/>
+              </w:rPr>
+              <w:t>ase de datos.</w:t>
             </w:r>
           </w:p>
           <w:p>
@@ -1874,6 +1846,7 @@
                 <w:rFonts w:cs="Arial"/>
                 <w:szCs w:val="24"/>
               </w:rPr>
+              <w:lastRenderedPageBreak/>
               <w:t>2</w:t>
             </w:r>
           </w:p>
@@ -1927,7 +1900,7 @@
                 <w:rFonts w:cs="Arial"/>
                 <w:szCs w:val="24"/>
               </w:rPr>
-              <w:t>Presentación del prototipo.</w:t>
+              <w:t>Presentación del prototipo y firma del Project Charter.</w:t>
             </w:r>
           </w:p>
           <w:p>
@@ -1977,8 +1950,6 @@
               </w:rPr>
               <w:t>Acuerdos</w:t>
             </w:r>
-            <w:bookmarkStart w:id="0" w:name="_GoBack"/>
-            <w:bookmarkEnd w:id="0"/>
           </w:p>
         </w:tc>
         <w:tc>
@@ -2142,14 +2113,7 @@
                 <w:rFonts w:cs="Arial"/>
                 <w:szCs w:val="24"/>
               </w:rPr>
-              <w:t>Revisión</w:t>
-            </w:r>
-            <w:r>
-              <w:rPr>
-                <w:rFonts w:cs="Arial"/>
-                <w:szCs w:val="24"/>
-              </w:rPr>
-              <w:t xml:space="preserve"> de la Base de datos</w:t>
+              <w:t>Observaciones</w:t>
             </w:r>
           </w:p>
           <w:p>
@@ -2173,15 +2137,10 @@
                 <w:rFonts w:cs="Arial"/>
                 <w:szCs w:val="24"/>
               </w:rPr>
-              <w:t>Observaciones</w:t>
-            </w:r>
-            <w:r>
-              <w:rPr>
-                <w:rFonts w:cs="Arial"/>
-                <w:szCs w:val="24"/>
-              </w:rPr>
-              <w:t>.</w:t>
-            </w:r>
+              <w:t>Acuerdos</w:t>
+            </w:r>
+            <w:bookmarkStart w:id="0" w:name="_GoBack"/>
+            <w:bookmarkEnd w:id="0"/>
           </w:p>
         </w:tc>
         <w:tc>
@@ -2516,6 +2475,30 @@
               <w:t xml:space="preserve">Observaciones. </w:t>
             </w:r>
           </w:p>
+          <w:p>
+            <w:pPr>
+              <w:pStyle w:val="Prrafodelista"/>
+              <w:numPr>
+                <w:ilvl w:val="0"/>
+                <w:numId w:val="35"/>
+              </w:numPr>
+              <w:tabs>
+                <w:tab w:val="left" w:pos="5387"/>
+              </w:tabs>
+              <w:spacing w:after="0"/>
+              <w:rPr>
+                <w:rFonts w:cs="Arial"/>
+                <w:szCs w:val="24"/>
+              </w:rPr>
+            </w:pPr>
+            <w:r>
+              <w:rPr>
+                <w:rFonts w:cs="Arial"/>
+                <w:szCs w:val="24"/>
+              </w:rPr>
+              <w:t>Acuerdos</w:t>
+            </w:r>
+          </w:p>
         </w:tc>
         <w:tc>
           <w:tcPr>
@@ -2618,7 +2601,7 @@
                 <w:rFonts w:cs="Arial"/>
                 <w:szCs w:val="24"/>
               </w:rPr>
-              <w:t>Internar</w:t>
+              <w:t>Interna</w:t>
             </w:r>
           </w:p>
         </w:tc>
@@ -2647,7 +2630,7 @@
                 <w:rFonts w:cs="Arial"/>
                 <w:szCs w:val="24"/>
               </w:rPr>
-              <w:t>Corrección de las observaciones</w:t>
+              <w:t>Revisión para entrega final.</w:t>
             </w:r>
           </w:p>
         </w:tc>
@@ -2774,7 +2757,7 @@
                 <w:rFonts w:cs="Arial"/>
                 <w:szCs w:val="24"/>
               </w:rPr>
-              <w:t>Entrega de producto</w:t>
+              <w:t>Liberación del Proyecto</w:t>
             </w:r>
           </w:p>
         </w:tc>
@@ -2817,6 +2800,7 @@
                 <w:rFonts w:cs="Arial"/>
                 <w:szCs w:val="24"/>
               </w:rPr>
+              <w:lastRenderedPageBreak/>
               <w:t>San Cristóbal de las Casas</w:t>
             </w:r>
           </w:p>
@@ -2844,7 +2828,7 @@
 </file>
 
 <file path=word/endnotes.xml><?xml version="1.0" encoding="utf-8"?>
-<w:endnotes xmlns:wpc="http://schemas.microsoft.com/office/word/2010/wordprocessingCanvas" xmlns:mc="http://schemas.openxmlformats.org/markup-compatibility/2006" xmlns:o="urn:schemas-microsoft-com:office:office" xmlns:r="http://schemas.openxmlformats.org/officeDocument/2006/relationships" xmlns:m="http://schemas.openxmlformats.org/officeDocument/2006/math" xmlns:v="urn:schemas-microsoft-com:vml" xmlns:wp14="http://schemas.microsoft.com/office/word/2010/wordprocessingDrawing" xmlns:wp="http://schemas.openxmlformats.org/drawingml/2006/wordprocessingDrawing" xmlns:w10="urn:schemas-microsoft-com:office:word" xmlns:w="http://schemas.openxmlformats.org/wordprocessingml/2006/main" xmlns:w14="http://schemas.microsoft.com/office/word/2010/wordml" xmlns:w15="http://schemas.microsoft.com/office/word/2012/wordml" xmlns:wpg="http://schemas.microsoft.com/office/word/2010/wordprocessingGroup" xmlns:wpi="http://schemas.microsoft.com/office/word/2010/wordprocessingInk" xmlns:wne="http://schemas.microsoft.com/office/word/2006/wordml" xmlns:wps="http://schemas.microsoft.com/office/word/2010/wordprocessingShape" mc:Ignorable="w14 w15 wp14">
+<w:endnotes xmlns:wpc="http://schemas.microsoft.com/office/word/2010/wordprocessingCanvas" xmlns:cx="http://schemas.microsoft.com/office/drawing/2014/chartex" xmlns:mc="http://schemas.openxmlformats.org/markup-compatibility/2006" xmlns:o="urn:schemas-microsoft-com:office:office" xmlns:r="http://schemas.openxmlformats.org/officeDocument/2006/relationships" xmlns:m="http://schemas.openxmlformats.org/officeDocument/2006/math" xmlns:v="urn:schemas-microsoft-com:vml" xmlns:wp14="http://schemas.microsoft.com/office/word/2010/wordprocessingDrawing" xmlns:wp="http://schemas.openxmlformats.org/drawingml/2006/wordprocessingDrawing" xmlns:w10="urn:schemas-microsoft-com:office:word" xmlns:w="http://schemas.openxmlformats.org/wordprocessingml/2006/main" xmlns:w14="http://schemas.microsoft.com/office/word/2010/wordml" xmlns:w15="http://schemas.microsoft.com/office/word/2012/wordml" xmlns:w16se="http://schemas.microsoft.com/office/word/2015/wordml/symex" xmlns:wpg="http://schemas.microsoft.com/office/word/2010/wordprocessingGroup" xmlns:wpi="http://schemas.microsoft.com/office/word/2010/wordprocessingInk" xmlns:wne="http://schemas.microsoft.com/office/word/2006/wordml" xmlns:wps="http://schemas.microsoft.com/office/word/2010/wordprocessingShape" mc:Ignorable="w14 w15 w16se wp14">
   <w:endnote w:type="separator" w:id="-1">
     <w:p>
       <w:pPr>
@@ -2869,7 +2853,7 @@
 </file>
 
 <file path=word/footer1.xml><?xml version="1.0" encoding="utf-8"?>
-<w:ftr xmlns:wpc="http://schemas.microsoft.com/office/word/2010/wordprocessingCanvas" xmlns:mc="http://schemas.openxmlformats.org/markup-compatibility/2006" xmlns:o="urn:schemas-microsoft-com:office:office" xmlns:r="http://schemas.openxmlformats.org/officeDocument/2006/relationships" xmlns:m="http://schemas.openxmlformats.org/officeDocument/2006/math" xmlns:v="urn:schemas-microsoft-com:vml" xmlns:wp14="http://schemas.microsoft.com/office/word/2010/wordprocessingDrawing" xmlns:wp="http://schemas.openxmlformats.org/drawingml/2006/wordprocessingDrawing" xmlns:w10="urn:schemas-microsoft-com:office:word" xmlns:w="http://schemas.openxmlformats.org/wordprocessingml/2006/main" xmlns:w14="http://schemas.microsoft.com/office/word/2010/wordml" xmlns:w15="http://schemas.microsoft.com/office/word/2012/wordml" xmlns:wpg="http://schemas.microsoft.com/office/word/2010/wordprocessingGroup" xmlns:wpi="http://schemas.microsoft.com/office/word/2010/wordprocessingInk" xmlns:wne="http://schemas.microsoft.com/office/word/2006/wordml" xmlns:wps="http://schemas.microsoft.com/office/word/2010/wordprocessingShape" mc:Ignorable="w14 w15 wp14">
+<w:ftr xmlns:wpc="http://schemas.microsoft.com/office/word/2010/wordprocessingCanvas" xmlns:cx="http://schemas.microsoft.com/office/drawing/2014/chartex" xmlns:mc="http://schemas.openxmlformats.org/markup-compatibility/2006" xmlns:o="urn:schemas-microsoft-com:office:office" xmlns:r="http://schemas.openxmlformats.org/officeDocument/2006/relationships" xmlns:m="http://schemas.openxmlformats.org/officeDocument/2006/math" xmlns:v="urn:schemas-microsoft-com:vml" xmlns:wp14="http://schemas.microsoft.com/office/word/2010/wordprocessingDrawing" xmlns:wp="http://schemas.openxmlformats.org/drawingml/2006/wordprocessingDrawing" xmlns:w10="urn:schemas-microsoft-com:office:word" xmlns:w="http://schemas.openxmlformats.org/wordprocessingml/2006/main" xmlns:w14="http://schemas.microsoft.com/office/word/2010/wordml" xmlns:w15="http://schemas.microsoft.com/office/word/2012/wordml" xmlns:w16se="http://schemas.microsoft.com/office/word/2015/wordml/symex" xmlns:wpg="http://schemas.microsoft.com/office/word/2010/wordprocessingGroup" xmlns:wpi="http://schemas.microsoft.com/office/word/2010/wordprocessingInk" xmlns:wne="http://schemas.microsoft.com/office/word/2006/wordml" xmlns:wps="http://schemas.microsoft.com/office/word/2010/wordprocessingShape" mc:Ignorable="w14 w15 w16se wp14">
   <w:p>
     <w:pPr>
       <w:pStyle w:val="Piedepgina"/>
@@ -2877,7 +2861,7 @@
     <w:r>
       <w:rPr>
         <w:noProof/>
-        <w:lang w:eastAsia="es-MX"/>
+        <w:lang w:eastAsia="zh-TW"/>
       </w:rPr>
       <mc:AlternateContent>
         <mc:Choice Requires="wps">
@@ -2937,7 +2921,7 @@
             </wp:anchor>
           </w:drawing>
         </mc:Choice>
-        <mc:Fallback xmlns:cx1="http://schemas.microsoft.com/office/drawing/2015/9/8/chartex" xmlns:w16se="http://schemas.microsoft.com/office/word/2015/wordml/symex" xmlns:cx="http://schemas.microsoft.com/office/drawing/2014/chartex">
+        <mc:Fallback xmlns:cx1="http://schemas.microsoft.com/office/drawing/2015/9/8/chartex">
           <w:pict>
             <v:shapetype w14:anchorId="4F3C11B0" id="_x0000_t114" coordsize="21600,21600" o:spt="114" path="m,20172v945,400,1887,628,2795,913c3587,21312,4342,21370,5060,21597v2037,,2567,-227,3095,-285c8722,21197,9325,20970,9855,20800v490,-228,945,-400,1472,-740c11817,19887,12347,19660,12875,19375v567,-228,1095,-513,1700,-740c15177,18462,15782,18122,16537,17950v718,-113,1398,-398,2228,-513c19635,17437,20577,17322,21597,17322l21597,,,xe">
               <v:stroke joinstyle="miter"/>
@@ -2958,7 +2942,7 @@
 </file>
 
 <file path=word/footer2.xml><?xml version="1.0" encoding="utf-8"?>
-<w:ftr xmlns:wpc="http://schemas.microsoft.com/office/word/2010/wordprocessingCanvas" xmlns:mc="http://schemas.openxmlformats.org/markup-compatibility/2006" xmlns:o="urn:schemas-microsoft-com:office:office" xmlns:r="http://schemas.openxmlformats.org/officeDocument/2006/relationships" xmlns:m="http://schemas.openxmlformats.org/officeDocument/2006/math" xmlns:v="urn:schemas-microsoft-com:vml" xmlns:wp14="http://schemas.microsoft.com/office/word/2010/wordprocessingDrawing" xmlns:wp="http://schemas.openxmlformats.org/drawingml/2006/wordprocessingDrawing" xmlns:w10="urn:schemas-microsoft-com:office:word" xmlns:w="http://schemas.openxmlformats.org/wordprocessingml/2006/main" xmlns:w14="http://schemas.microsoft.com/office/word/2010/wordml" xmlns:w15="http://schemas.microsoft.com/office/word/2012/wordml" xmlns:wpg="http://schemas.microsoft.com/office/word/2010/wordprocessingGroup" xmlns:wpi="http://schemas.microsoft.com/office/word/2010/wordprocessingInk" xmlns:wne="http://schemas.microsoft.com/office/word/2006/wordml" xmlns:wps="http://schemas.microsoft.com/office/word/2010/wordprocessingShape" mc:Ignorable="w14 w15 wp14">
+<w:ftr xmlns:wpc="http://schemas.microsoft.com/office/word/2010/wordprocessingCanvas" xmlns:cx="http://schemas.microsoft.com/office/drawing/2014/chartex" xmlns:mc="http://schemas.openxmlformats.org/markup-compatibility/2006" xmlns:o="urn:schemas-microsoft-com:office:office" xmlns:r="http://schemas.openxmlformats.org/officeDocument/2006/relationships" xmlns:m="http://schemas.openxmlformats.org/officeDocument/2006/math" xmlns:v="urn:schemas-microsoft-com:vml" xmlns:wp14="http://schemas.microsoft.com/office/word/2010/wordprocessingDrawing" xmlns:wp="http://schemas.openxmlformats.org/drawingml/2006/wordprocessingDrawing" xmlns:w10="urn:schemas-microsoft-com:office:word" xmlns:w="http://schemas.openxmlformats.org/wordprocessingml/2006/main" xmlns:w14="http://schemas.microsoft.com/office/word/2010/wordml" xmlns:w15="http://schemas.microsoft.com/office/word/2012/wordml" xmlns:w16se="http://schemas.microsoft.com/office/word/2015/wordml/symex" xmlns:wpg="http://schemas.microsoft.com/office/word/2010/wordprocessingGroup" xmlns:wpi="http://schemas.microsoft.com/office/word/2010/wordprocessingInk" xmlns:wne="http://schemas.microsoft.com/office/word/2006/wordml" xmlns:wps="http://schemas.microsoft.com/office/word/2010/wordprocessingShape" mc:Ignorable="w14 w15 w16se wp14">
   <w:p>
     <w:pPr>
       <w:pStyle w:val="Piedepgina"/>
@@ -2966,7 +2950,7 @@
     <w:r>
       <w:rPr>
         <w:noProof/>
-        <w:lang w:eastAsia="es-MX"/>
+        <w:lang w:eastAsia="zh-TW"/>
       </w:rPr>
       <mc:AlternateContent>
         <mc:Choice Requires="wps">
@@ -3029,7 +3013,7 @@
             </wp:anchor>
           </w:drawing>
         </mc:Choice>
-        <mc:Fallback xmlns:cx1="http://schemas.microsoft.com/office/drawing/2015/9/8/chartex" xmlns:w16se="http://schemas.microsoft.com/office/word/2015/wordml/symex" xmlns:cx="http://schemas.microsoft.com/office/drawing/2014/chartex">
+        <mc:Fallback xmlns:cx1="http://schemas.microsoft.com/office/drawing/2015/9/8/chartex">
           <w:pict>
             <v:shapetype w14:anchorId="0AB991FE" id="_x0000_t114" coordsize="21600,21600" o:spt="114" path="m,20172v945,400,1887,628,2795,913c3587,21312,4342,21370,5060,21597v2037,,2567,-227,3095,-285c8722,21197,9325,20970,9855,20800v490,-228,945,-400,1472,-740c11817,19887,12347,19660,12875,19375v567,-228,1095,-513,1700,-740c15177,18462,15782,18122,16537,17950v718,-113,1398,-398,2228,-513c19635,17437,20577,17322,21597,17322l21597,,,xe">
               <v:stroke joinstyle="miter"/>
@@ -3050,7 +3034,7 @@
 </file>
 
 <file path=word/footnotes.xml><?xml version="1.0" encoding="utf-8"?>
-<w:footnotes xmlns:wpc="http://schemas.microsoft.com/office/word/2010/wordprocessingCanvas" xmlns:mc="http://schemas.openxmlformats.org/markup-compatibility/2006" xmlns:o="urn:schemas-microsoft-com:office:office" xmlns:r="http://schemas.openxmlformats.org/officeDocument/2006/relationships" xmlns:m="http://schemas.openxmlformats.org/officeDocument/2006/math" xmlns:v="urn:schemas-microsoft-com:vml" xmlns:wp14="http://schemas.microsoft.com/office/word/2010/wordprocessingDrawing" xmlns:wp="http://schemas.openxmlformats.org/drawingml/2006/wordprocessingDrawing" xmlns:w10="urn:schemas-microsoft-com:office:word" xmlns:w="http://schemas.openxmlformats.org/wordprocessingml/2006/main" xmlns:w14="http://schemas.microsoft.com/office/word/2010/wordml" xmlns:w15="http://schemas.microsoft.com/office/word/2012/wordml" xmlns:wpg="http://schemas.microsoft.com/office/word/2010/wordprocessingGroup" xmlns:wpi="http://schemas.microsoft.com/office/word/2010/wordprocessingInk" xmlns:wne="http://schemas.microsoft.com/office/word/2006/wordml" xmlns:wps="http://schemas.microsoft.com/office/word/2010/wordprocessingShape" mc:Ignorable="w14 w15 wp14">
+<w:footnotes xmlns:wpc="http://schemas.microsoft.com/office/word/2010/wordprocessingCanvas" xmlns:cx="http://schemas.microsoft.com/office/drawing/2014/chartex" xmlns:mc="http://schemas.openxmlformats.org/markup-compatibility/2006" xmlns:o="urn:schemas-microsoft-com:office:office" xmlns:r="http://schemas.openxmlformats.org/officeDocument/2006/relationships" xmlns:m="http://schemas.openxmlformats.org/officeDocument/2006/math" xmlns:v="urn:schemas-microsoft-com:vml" xmlns:wp14="http://schemas.microsoft.com/office/word/2010/wordprocessingDrawing" xmlns:wp="http://schemas.openxmlformats.org/drawingml/2006/wordprocessingDrawing" xmlns:w10="urn:schemas-microsoft-com:office:word" xmlns:w="http://schemas.openxmlformats.org/wordprocessingml/2006/main" xmlns:w14="http://schemas.microsoft.com/office/word/2010/wordml" xmlns:w15="http://schemas.microsoft.com/office/word/2012/wordml" xmlns:w16se="http://schemas.microsoft.com/office/word/2015/wordml/symex" xmlns:wpg="http://schemas.microsoft.com/office/word/2010/wordprocessingGroup" xmlns:wpi="http://schemas.microsoft.com/office/word/2010/wordprocessingInk" xmlns:wne="http://schemas.microsoft.com/office/word/2006/wordml" xmlns:wps="http://schemas.microsoft.com/office/word/2010/wordprocessingShape" mc:Ignorable="w14 w15 w16se wp14">
   <w:footnote w:type="separator" w:id="-1">
     <w:p>
       <w:pPr>
@@ -3075,7 +3059,7 @@
 </file>
 
 <file path=word/header1.xml><?xml version="1.0" encoding="utf-8"?>
-<w:hdr xmlns:wpc="http://schemas.microsoft.com/office/word/2010/wordprocessingCanvas" xmlns:mc="http://schemas.openxmlformats.org/markup-compatibility/2006" xmlns:o="urn:schemas-microsoft-com:office:office" xmlns:r="http://schemas.openxmlformats.org/officeDocument/2006/relationships" xmlns:m="http://schemas.openxmlformats.org/officeDocument/2006/math" xmlns:v="urn:schemas-microsoft-com:vml" xmlns:wp14="http://schemas.microsoft.com/office/word/2010/wordprocessingDrawing" xmlns:wp="http://schemas.openxmlformats.org/drawingml/2006/wordprocessingDrawing" xmlns:w10="urn:schemas-microsoft-com:office:word" xmlns:w="http://schemas.openxmlformats.org/wordprocessingml/2006/main" xmlns:w14="http://schemas.microsoft.com/office/word/2010/wordml" xmlns:w15="http://schemas.microsoft.com/office/word/2012/wordml" xmlns:wpg="http://schemas.microsoft.com/office/word/2010/wordprocessingGroup" xmlns:wpi="http://schemas.microsoft.com/office/word/2010/wordprocessingInk" xmlns:wne="http://schemas.microsoft.com/office/word/2006/wordml" xmlns:wps="http://schemas.microsoft.com/office/word/2010/wordprocessingShape" mc:Ignorable="w14 w15 wp14">
+<w:hdr xmlns:wpc="http://schemas.microsoft.com/office/word/2010/wordprocessingCanvas" xmlns:cx="http://schemas.microsoft.com/office/drawing/2014/chartex" xmlns:mc="http://schemas.openxmlformats.org/markup-compatibility/2006" xmlns:o="urn:schemas-microsoft-com:office:office" xmlns:r="http://schemas.openxmlformats.org/officeDocument/2006/relationships" xmlns:m="http://schemas.openxmlformats.org/officeDocument/2006/math" xmlns:v="urn:schemas-microsoft-com:vml" xmlns:wp14="http://schemas.microsoft.com/office/word/2010/wordprocessingDrawing" xmlns:wp="http://schemas.openxmlformats.org/drawingml/2006/wordprocessingDrawing" xmlns:w10="urn:schemas-microsoft-com:office:word" xmlns:w="http://schemas.openxmlformats.org/wordprocessingml/2006/main" xmlns:w14="http://schemas.microsoft.com/office/word/2010/wordml" xmlns:w15="http://schemas.microsoft.com/office/word/2012/wordml" xmlns:w16se="http://schemas.microsoft.com/office/word/2015/wordml/symex" xmlns:wpg="http://schemas.microsoft.com/office/word/2010/wordprocessingGroup" xmlns:wpi="http://schemas.microsoft.com/office/word/2010/wordprocessingInk" xmlns:wne="http://schemas.microsoft.com/office/word/2006/wordml" xmlns:wps="http://schemas.microsoft.com/office/word/2010/wordprocessingShape" mc:Ignorable="w14 w15 w16se wp14">
   <w:p>
     <w:pPr>
       <w:pStyle w:val="Encabezado"/>
@@ -3087,7 +3071,7 @@
     <w:r>
       <w:rPr>
         <w:noProof/>
-        <w:lang w:eastAsia="es-MX"/>
+        <w:lang w:eastAsia="zh-TW"/>
       </w:rPr>
       <w:drawing>
         <wp:anchor distT="0" distB="0" distL="114300" distR="114300" simplePos="0" relativeHeight="251687936" behindDoc="0" locked="0" layoutInCell="1" allowOverlap="1" wp14:anchorId="09417336" wp14:editId="2EEDA773">
@@ -3159,7 +3143,7 @@
     <w:r>
       <w:rPr>
         <w:noProof/>
-        <w:lang w:eastAsia="es-MX"/>
+        <w:lang w:eastAsia="zh-TW"/>
       </w:rPr>
       <w:drawing>
         <wp:anchor distT="0" distB="0" distL="114300" distR="114300" simplePos="0" relativeHeight="251686912" behindDoc="0" locked="0" layoutInCell="1" allowOverlap="1" wp14:anchorId="6E3DAF88" wp14:editId="4F83DC8E">
@@ -3230,7 +3214,7 @@
     <w:r>
       <w:rPr>
         <w:noProof/>
-        <w:lang w:eastAsia="es-MX"/>
+        <w:lang w:eastAsia="zh-TW"/>
       </w:rPr>
       <w:drawing>
         <wp:anchor distT="0" distB="0" distL="114300" distR="114300" simplePos="0" relativeHeight="251689984" behindDoc="0" locked="0" layoutInCell="1" allowOverlap="1" wp14:anchorId="10B12003" wp14:editId="7625C032">
@@ -3298,7 +3282,7 @@
     <w:r>
       <w:rPr>
         <w:noProof/>
-        <w:lang w:eastAsia="es-MX"/>
+        <w:lang w:eastAsia="zh-TW"/>
       </w:rPr>
       <mc:AlternateContent>
         <mc:Choice Requires="wps">
@@ -3358,7 +3342,7 @@
             </wp:anchor>
           </w:drawing>
         </mc:Choice>
-        <mc:Fallback xmlns:cx1="http://schemas.microsoft.com/office/drawing/2015/9/8/chartex" xmlns:w16se="http://schemas.microsoft.com/office/word/2015/wordml/symex" xmlns:cx="http://schemas.microsoft.com/office/drawing/2014/chartex">
+        <mc:Fallback xmlns:cx1="http://schemas.microsoft.com/office/drawing/2015/9/8/chartex">
           <w:pict>
             <v:shapetype w14:anchorId="55B81999" id="_x0000_t114" coordsize="21600,21600" o:spt="114" path="m,20172v945,400,1887,628,2795,913c3587,21312,4342,21370,5060,21597v2037,,2567,-227,3095,-285c8722,21197,9325,20970,9855,20800v490,-228,945,-400,1472,-740c11817,19887,12347,19660,12875,19375v567,-228,1095,-513,1700,-740c15177,18462,15782,18122,16537,17950v718,-113,1398,-398,2228,-513c19635,17437,20577,17322,21597,17322l21597,,,xe">
               <v:stroke joinstyle="miter"/>
@@ -3384,7 +3368,7 @@
 </file>
 
 <file path=word/header2.xml><?xml version="1.0" encoding="utf-8"?>
-<w:hdr xmlns:wpc="http://schemas.microsoft.com/office/word/2010/wordprocessingCanvas" xmlns:mc="http://schemas.openxmlformats.org/markup-compatibility/2006" xmlns:o="urn:schemas-microsoft-com:office:office" xmlns:r="http://schemas.openxmlformats.org/officeDocument/2006/relationships" xmlns:m="http://schemas.openxmlformats.org/officeDocument/2006/math" xmlns:v="urn:schemas-microsoft-com:vml" xmlns:wp14="http://schemas.microsoft.com/office/word/2010/wordprocessingDrawing" xmlns:wp="http://schemas.openxmlformats.org/drawingml/2006/wordprocessingDrawing" xmlns:w10="urn:schemas-microsoft-com:office:word" xmlns:w="http://schemas.openxmlformats.org/wordprocessingml/2006/main" xmlns:w14="http://schemas.microsoft.com/office/word/2010/wordml" xmlns:w15="http://schemas.microsoft.com/office/word/2012/wordml" xmlns:wpg="http://schemas.microsoft.com/office/word/2010/wordprocessingGroup" xmlns:wpi="http://schemas.microsoft.com/office/word/2010/wordprocessingInk" xmlns:wne="http://schemas.microsoft.com/office/word/2006/wordml" xmlns:wps="http://schemas.microsoft.com/office/word/2010/wordprocessingShape" mc:Ignorable="w14 w15 wp14">
+<w:hdr xmlns:wpc="http://schemas.microsoft.com/office/word/2010/wordprocessingCanvas" xmlns:cx="http://schemas.microsoft.com/office/drawing/2014/chartex" xmlns:mc="http://schemas.openxmlformats.org/markup-compatibility/2006" xmlns:o="urn:schemas-microsoft-com:office:office" xmlns:r="http://schemas.openxmlformats.org/officeDocument/2006/relationships" xmlns:m="http://schemas.openxmlformats.org/officeDocument/2006/math" xmlns:v="urn:schemas-microsoft-com:vml" xmlns:wp14="http://schemas.microsoft.com/office/word/2010/wordprocessingDrawing" xmlns:wp="http://schemas.openxmlformats.org/drawingml/2006/wordprocessingDrawing" xmlns:w10="urn:schemas-microsoft-com:office:word" xmlns:w="http://schemas.openxmlformats.org/wordprocessingml/2006/main" xmlns:w14="http://schemas.microsoft.com/office/word/2010/wordml" xmlns:w15="http://schemas.microsoft.com/office/word/2012/wordml" xmlns:w16se="http://schemas.microsoft.com/office/word/2015/wordml/symex" xmlns:wpg="http://schemas.microsoft.com/office/word/2010/wordprocessingGroup" xmlns:wpi="http://schemas.microsoft.com/office/word/2010/wordprocessingInk" xmlns:wne="http://schemas.microsoft.com/office/word/2006/wordml" xmlns:wps="http://schemas.microsoft.com/office/word/2010/wordprocessingShape" mc:Ignorable="w14 w15 w16se wp14">
   <w:p>
     <w:pPr>
       <w:pStyle w:val="Encabezado"/>
@@ -3396,7 +3380,7 @@
     <w:r>
       <w:rPr>
         <w:noProof/>
-        <w:lang w:eastAsia="es-MX"/>
+        <w:lang w:eastAsia="zh-TW"/>
       </w:rPr>
       <w:drawing>
         <wp:anchor distT="0" distB="0" distL="114300" distR="114300" simplePos="0" relativeHeight="251695104" behindDoc="0" locked="0" layoutInCell="1" allowOverlap="1" wp14:anchorId="4630CC03" wp14:editId="590F64A8">
@@ -3468,7 +3452,7 @@
     <w:r>
       <w:rPr>
         <w:noProof/>
-        <w:lang w:eastAsia="es-MX"/>
+        <w:lang w:eastAsia="zh-TW"/>
       </w:rPr>
       <w:drawing>
         <wp:anchor distT="0" distB="0" distL="114300" distR="114300" simplePos="0" relativeHeight="251697152" behindDoc="0" locked="0" layoutInCell="1" allowOverlap="1" wp14:anchorId="7B0060D2" wp14:editId="588F4306">
@@ -3536,7 +3520,7 @@
     <w:r>
       <w:rPr>
         <w:noProof/>
-        <w:lang w:eastAsia="es-MX"/>
+        <w:lang w:eastAsia="zh-TW"/>
       </w:rPr>
       <mc:AlternateContent>
         <mc:Choice Requires="wps">
@@ -3599,7 +3583,7 @@
             </wp:anchor>
           </w:drawing>
         </mc:Choice>
-        <mc:Fallback xmlns:cx1="http://schemas.microsoft.com/office/drawing/2015/9/8/chartex" xmlns:w16se="http://schemas.microsoft.com/office/word/2015/wordml/symex" xmlns:cx="http://schemas.microsoft.com/office/drawing/2014/chartex">
+        <mc:Fallback xmlns:cx1="http://schemas.microsoft.com/office/drawing/2015/9/8/chartex">
           <w:pict>
             <v:shapetype w14:anchorId="0E47ED1A" id="_x0000_t114" coordsize="21600,21600" o:spt="114" path="m,20172v945,400,1887,628,2795,913c3587,21312,4342,21370,5060,21597v2037,,2567,-227,3095,-285c8722,21197,9325,20970,9855,20800v490,-228,945,-400,1472,-740c11817,19887,12347,19660,12875,19375v567,-228,1095,-513,1700,-740c15177,18462,15782,18122,16537,17950v718,-113,1398,-398,2228,-513c19635,17437,20577,17322,21597,17322l21597,,,xe">
               <v:stroke joinstyle="miter"/>
@@ -3618,7 +3602,7 @@
     <w:r>
       <w:rPr>
         <w:noProof/>
-        <w:lang w:eastAsia="es-MX"/>
+        <w:lang w:eastAsia="zh-TW"/>
       </w:rPr>
       <w:drawing>
         <wp:anchor distT="0" distB="0" distL="114300" distR="114300" simplePos="0" relativeHeight="251694080" behindDoc="0" locked="0" layoutInCell="1" allowOverlap="1" wp14:anchorId="09C2C30E" wp14:editId="0FC1A5D0">
@@ -3696,7 +3680,7 @@
 </file>
 
 <file path=word/numbering.xml><?xml version="1.0" encoding="utf-8"?>
-<w:numbering xmlns:wpc="http://schemas.microsoft.com/office/word/2010/wordprocessingCanvas" xmlns:mc="http://schemas.openxmlformats.org/markup-compatibility/2006" xmlns:o="urn:schemas-microsoft-com:office:office" xmlns:r="http://schemas.openxmlformats.org/officeDocument/2006/relationships" xmlns:m="http://schemas.openxmlformats.org/officeDocument/2006/math" xmlns:v="urn:schemas-microsoft-com:vml" xmlns:wp14="http://schemas.microsoft.com/office/word/2010/wordprocessingDrawing" xmlns:wp="http://schemas.openxmlformats.org/drawingml/2006/wordprocessingDrawing" xmlns:w10="urn:schemas-microsoft-com:office:word" xmlns:w="http://schemas.openxmlformats.org/wordprocessingml/2006/main" xmlns:w14="http://schemas.microsoft.com/office/word/2010/wordml" xmlns:w15="http://schemas.microsoft.com/office/word/2012/wordml" xmlns:wpg="http://schemas.microsoft.com/office/word/2010/wordprocessingGroup" xmlns:wpi="http://schemas.microsoft.com/office/word/2010/wordprocessingInk" xmlns:wne="http://schemas.microsoft.com/office/word/2006/wordml" xmlns:wps="http://schemas.microsoft.com/office/word/2010/wordprocessingShape" mc:Ignorable="w14 w15 wp14">
+<w:numbering xmlns:wpc="http://schemas.microsoft.com/office/word/2010/wordprocessingCanvas" xmlns:cx="http://schemas.microsoft.com/office/drawing/2014/chartex" xmlns:mc="http://schemas.openxmlformats.org/markup-compatibility/2006" xmlns:o="urn:schemas-microsoft-com:office:office" xmlns:r="http://schemas.openxmlformats.org/officeDocument/2006/relationships" xmlns:m="http://schemas.openxmlformats.org/officeDocument/2006/math" xmlns:v="urn:schemas-microsoft-com:vml" xmlns:wp14="http://schemas.microsoft.com/office/word/2010/wordprocessingDrawing" xmlns:wp="http://schemas.openxmlformats.org/drawingml/2006/wordprocessingDrawing" xmlns:w10="urn:schemas-microsoft-com:office:word" xmlns:w="http://schemas.openxmlformats.org/wordprocessingml/2006/main" xmlns:w14="http://schemas.microsoft.com/office/word/2010/wordml" xmlns:w15="http://schemas.microsoft.com/office/word/2012/wordml" xmlns:w16se="http://schemas.microsoft.com/office/word/2015/wordml/symex" xmlns:wpg="http://schemas.microsoft.com/office/word/2010/wordprocessingGroup" xmlns:wpi="http://schemas.microsoft.com/office/word/2010/wordprocessingInk" xmlns:wne="http://schemas.microsoft.com/office/word/2006/wordml" xmlns:wps="http://schemas.microsoft.com/office/word/2010/wordprocessingShape" mc:Ignorable="w14 w15 w16se wp14">
   <w:abstractNum w:abstractNumId="0" w15:restartNumberingAfterBreak="0">
     <w:nsid w:val="038A74DB"/>
     <w:multiLevelType w:val="hybridMultilevel"/>
@@ -7737,7 +7721,7 @@
 </file>
 
 <file path=word/styles.xml><?xml version="1.0" encoding="utf-8"?>
-<w:styles xmlns:mc="http://schemas.openxmlformats.org/markup-compatibility/2006" xmlns:r="http://schemas.openxmlformats.org/officeDocument/2006/relationships" xmlns:w="http://schemas.openxmlformats.org/wordprocessingml/2006/main" xmlns:w14="http://schemas.microsoft.com/office/word/2010/wordml" xmlns:w15="http://schemas.microsoft.com/office/word/2012/wordml" mc:Ignorable="w14 w15">
+<w:styles xmlns:mc="http://schemas.openxmlformats.org/markup-compatibility/2006" xmlns:r="http://schemas.openxmlformats.org/officeDocument/2006/relationships" xmlns:w="http://schemas.openxmlformats.org/wordprocessingml/2006/main" xmlns:w14="http://schemas.microsoft.com/office/word/2010/wordml" xmlns:w15="http://schemas.microsoft.com/office/word/2012/wordml" xmlns:w16se="http://schemas.microsoft.com/office/word/2015/wordml/symex" mc:Ignorable="w14 w15 w16se">
   <w:docDefaults>
     <w:rPrDefault>
       <w:rPr>
@@ -8442,7 +8426,7 @@
       <w:bCs/>
     </w:rPr>
   </w:style>
-  <w:style w:type="paragraph" w:styleId="TtulodeTDC">
+  <w:style w:type="paragraph" w:styleId="TtuloTDC">
     <w:name w:val="TOC Heading"/>
     <w:basedOn w:val="Ttulo1"/>
     <w:next w:val="Normal"/>
@@ -8923,7 +8907,7 @@
 </file>
 
 <file path=customXml/itemProps1.xml><?xml version="1.0" encoding="utf-8"?>
-<ds:datastoreItem xmlns:ds="http://schemas.openxmlformats.org/officeDocument/2006/customXml" ds:itemID="{2018A4DD-588A-461D-B14F-74A3BED51327}">
+<ds:datastoreItem xmlns:ds="http://schemas.openxmlformats.org/officeDocument/2006/customXml" ds:itemID="{B587A93D-C5AE-4C0E-96CB-DD98671495D9}">
   <ds:schemaRefs>
     <ds:schemaRef ds:uri="http://schemas.openxmlformats.org/officeDocument/2006/bibliography"/>
   </ds:schemaRefs>

</xml_diff>

<commit_message>
Se cambio la fecha de pruebas
</commit_message>
<xml_diff>
--- a/Entregables/IV. Métodos de comunicación del equipo de trabajo/IV.5 Calendario de Reuniones/APPMO-SP_CRE_v1.6.docx
+++ b/Entregables/IV. Métodos de comunicación del equipo de trabajo/IV.5 Calendario de Reuniones/APPMO-SP_CRE_v1.6.docx
@@ -1,6 +1,6 @@
 
 <file path=word/document.xml><?xml version="1.0" encoding="utf-8"?>
-<w:document xmlns:wpc="http://schemas.microsoft.com/office/word/2010/wordprocessingCanvas" xmlns:cx="http://schemas.microsoft.com/office/drawing/2014/chartex" xmlns:mc="http://schemas.openxmlformats.org/markup-compatibility/2006" xmlns:o="urn:schemas-microsoft-com:office:office" xmlns:r="http://schemas.openxmlformats.org/officeDocument/2006/relationships" xmlns:m="http://schemas.openxmlformats.org/officeDocument/2006/math" xmlns:v="urn:schemas-microsoft-com:vml" xmlns:wp14="http://schemas.microsoft.com/office/word/2010/wordprocessingDrawing" xmlns:wp="http://schemas.openxmlformats.org/drawingml/2006/wordprocessingDrawing" xmlns:w10="urn:schemas-microsoft-com:office:word" xmlns:w="http://schemas.openxmlformats.org/wordprocessingml/2006/main" xmlns:w14="http://schemas.microsoft.com/office/word/2010/wordml" xmlns:w15="http://schemas.microsoft.com/office/word/2012/wordml" xmlns:w16se="http://schemas.microsoft.com/office/word/2015/wordml/symex" xmlns:wpg="http://schemas.microsoft.com/office/word/2010/wordprocessingGroup" xmlns:wpi="http://schemas.microsoft.com/office/word/2010/wordprocessingInk" xmlns:wne="http://schemas.microsoft.com/office/word/2006/wordml" xmlns:wps="http://schemas.microsoft.com/office/word/2010/wordprocessingShape" mc:Ignorable="w14 w15 w16se wp14">
+<w:document xmlns:wpc="http://schemas.microsoft.com/office/word/2010/wordprocessingCanvas" xmlns:mc="http://schemas.openxmlformats.org/markup-compatibility/2006" xmlns:o="urn:schemas-microsoft-com:office:office" xmlns:r="http://schemas.openxmlformats.org/officeDocument/2006/relationships" xmlns:m="http://schemas.openxmlformats.org/officeDocument/2006/math" xmlns:v="urn:schemas-microsoft-com:vml" xmlns:wp14="http://schemas.microsoft.com/office/word/2010/wordprocessingDrawing" xmlns:wp="http://schemas.openxmlformats.org/drawingml/2006/wordprocessingDrawing" xmlns:w10="urn:schemas-microsoft-com:office:word" xmlns:w="http://schemas.openxmlformats.org/wordprocessingml/2006/main" xmlns:w14="http://schemas.microsoft.com/office/word/2010/wordml" xmlns:w15="http://schemas.microsoft.com/office/word/2012/wordml" xmlns:wpg="http://schemas.microsoft.com/office/word/2010/wordprocessingGroup" xmlns:wpi="http://schemas.microsoft.com/office/word/2010/wordprocessingInk" xmlns:wne="http://schemas.microsoft.com/office/word/2006/wordml" xmlns:wps="http://schemas.microsoft.com/office/word/2010/wordprocessingShape" mc:Ignorable="w14 w15 wp14">
   <w:body>
     <w:p>
       <w:pPr>
@@ -1846,7 +1846,6 @@
                 <w:rFonts w:cs="Arial"/>
                 <w:szCs w:val="24"/>
               </w:rPr>
-              <w:lastRenderedPageBreak/>
               <w:t>2</w:t>
             </w:r>
           </w:p>
@@ -1900,7 +1899,23 @@
                 <w:rFonts w:cs="Arial"/>
                 <w:szCs w:val="24"/>
               </w:rPr>
-              <w:t>Presentación del prototipo y firma del Project Charter.</w:t>
+              <w:t xml:space="preserve">Presentación del prototipo y firma del Project </w:t>
+            </w:r>
+            <w:proofErr w:type="spellStart"/>
+            <w:r>
+              <w:rPr>
+                <w:rFonts w:cs="Arial"/>
+                <w:szCs w:val="24"/>
+              </w:rPr>
+              <w:t>Charter</w:t>
+            </w:r>
+            <w:proofErr w:type="spellEnd"/>
+            <w:r>
+              <w:rPr>
+                <w:rFonts w:cs="Arial"/>
+                <w:szCs w:val="24"/>
+              </w:rPr>
+              <w:t>.</w:t>
             </w:r>
           </w:p>
           <w:p>
@@ -2139,8 +2154,6 @@
               </w:rPr>
               <w:t>Acuerdos</w:t>
             </w:r>
-            <w:bookmarkStart w:id="0" w:name="_GoBack"/>
-            <w:bookmarkEnd w:id="0"/>
           </w:p>
         </w:tc>
         <w:tc>
@@ -2338,7 +2351,16 @@
                 <w:rFonts w:cs="Arial"/>
                 <w:szCs w:val="24"/>
               </w:rPr>
-              <w:t>06/Julio</w:t>
+              <w:t>19</w:t>
+            </w:r>
+            <w:bookmarkStart w:id="0" w:name="_GoBack"/>
+            <w:bookmarkEnd w:id="0"/>
+            <w:r>
+              <w:rPr>
+                <w:rFonts w:cs="Arial"/>
+                <w:szCs w:val="24"/>
+              </w:rPr>
+              <w:t>/Julio</w:t>
             </w:r>
             <w:r>
               <w:rPr>
@@ -2828,7 +2850,7 @@
 </file>
 
 <file path=word/endnotes.xml><?xml version="1.0" encoding="utf-8"?>
-<w:endnotes xmlns:wpc="http://schemas.microsoft.com/office/word/2010/wordprocessingCanvas" xmlns:cx="http://schemas.microsoft.com/office/drawing/2014/chartex" xmlns:mc="http://schemas.openxmlformats.org/markup-compatibility/2006" xmlns:o="urn:schemas-microsoft-com:office:office" xmlns:r="http://schemas.openxmlformats.org/officeDocument/2006/relationships" xmlns:m="http://schemas.openxmlformats.org/officeDocument/2006/math" xmlns:v="urn:schemas-microsoft-com:vml" xmlns:wp14="http://schemas.microsoft.com/office/word/2010/wordprocessingDrawing" xmlns:wp="http://schemas.openxmlformats.org/drawingml/2006/wordprocessingDrawing" xmlns:w10="urn:schemas-microsoft-com:office:word" xmlns:w="http://schemas.openxmlformats.org/wordprocessingml/2006/main" xmlns:w14="http://schemas.microsoft.com/office/word/2010/wordml" xmlns:w15="http://schemas.microsoft.com/office/word/2012/wordml" xmlns:w16se="http://schemas.microsoft.com/office/word/2015/wordml/symex" xmlns:wpg="http://schemas.microsoft.com/office/word/2010/wordprocessingGroup" xmlns:wpi="http://schemas.microsoft.com/office/word/2010/wordprocessingInk" xmlns:wne="http://schemas.microsoft.com/office/word/2006/wordml" xmlns:wps="http://schemas.microsoft.com/office/word/2010/wordprocessingShape" mc:Ignorable="w14 w15 w16se wp14">
+<w:endnotes xmlns:wpc="http://schemas.microsoft.com/office/word/2010/wordprocessingCanvas" xmlns:mc="http://schemas.openxmlformats.org/markup-compatibility/2006" xmlns:o="urn:schemas-microsoft-com:office:office" xmlns:r="http://schemas.openxmlformats.org/officeDocument/2006/relationships" xmlns:m="http://schemas.openxmlformats.org/officeDocument/2006/math" xmlns:v="urn:schemas-microsoft-com:vml" xmlns:wp14="http://schemas.microsoft.com/office/word/2010/wordprocessingDrawing" xmlns:wp="http://schemas.openxmlformats.org/drawingml/2006/wordprocessingDrawing" xmlns:w10="urn:schemas-microsoft-com:office:word" xmlns:w="http://schemas.openxmlformats.org/wordprocessingml/2006/main" xmlns:w14="http://schemas.microsoft.com/office/word/2010/wordml" xmlns:w15="http://schemas.microsoft.com/office/word/2012/wordml" xmlns:wpg="http://schemas.microsoft.com/office/word/2010/wordprocessingGroup" xmlns:wpi="http://schemas.microsoft.com/office/word/2010/wordprocessingInk" xmlns:wne="http://schemas.microsoft.com/office/word/2006/wordml" xmlns:wps="http://schemas.microsoft.com/office/word/2010/wordprocessingShape" mc:Ignorable="w14 w15 wp14">
   <w:endnote w:type="separator" w:id="-1">
     <w:p>
       <w:pPr>
@@ -2853,7 +2875,7 @@
 </file>
 
 <file path=word/footer1.xml><?xml version="1.0" encoding="utf-8"?>
-<w:ftr xmlns:wpc="http://schemas.microsoft.com/office/word/2010/wordprocessingCanvas" xmlns:cx="http://schemas.microsoft.com/office/drawing/2014/chartex" xmlns:mc="http://schemas.openxmlformats.org/markup-compatibility/2006" xmlns:o="urn:schemas-microsoft-com:office:office" xmlns:r="http://schemas.openxmlformats.org/officeDocument/2006/relationships" xmlns:m="http://schemas.openxmlformats.org/officeDocument/2006/math" xmlns:v="urn:schemas-microsoft-com:vml" xmlns:wp14="http://schemas.microsoft.com/office/word/2010/wordprocessingDrawing" xmlns:wp="http://schemas.openxmlformats.org/drawingml/2006/wordprocessingDrawing" xmlns:w10="urn:schemas-microsoft-com:office:word" xmlns:w="http://schemas.openxmlformats.org/wordprocessingml/2006/main" xmlns:w14="http://schemas.microsoft.com/office/word/2010/wordml" xmlns:w15="http://schemas.microsoft.com/office/word/2012/wordml" xmlns:w16se="http://schemas.microsoft.com/office/word/2015/wordml/symex" xmlns:wpg="http://schemas.microsoft.com/office/word/2010/wordprocessingGroup" xmlns:wpi="http://schemas.microsoft.com/office/word/2010/wordprocessingInk" xmlns:wne="http://schemas.microsoft.com/office/word/2006/wordml" xmlns:wps="http://schemas.microsoft.com/office/word/2010/wordprocessingShape" mc:Ignorable="w14 w15 w16se wp14">
+<w:ftr xmlns:wpc="http://schemas.microsoft.com/office/word/2010/wordprocessingCanvas" xmlns:mc="http://schemas.openxmlformats.org/markup-compatibility/2006" xmlns:o="urn:schemas-microsoft-com:office:office" xmlns:r="http://schemas.openxmlformats.org/officeDocument/2006/relationships" xmlns:m="http://schemas.openxmlformats.org/officeDocument/2006/math" xmlns:v="urn:schemas-microsoft-com:vml" xmlns:wp14="http://schemas.microsoft.com/office/word/2010/wordprocessingDrawing" xmlns:wp="http://schemas.openxmlformats.org/drawingml/2006/wordprocessingDrawing" xmlns:w10="urn:schemas-microsoft-com:office:word" xmlns:w="http://schemas.openxmlformats.org/wordprocessingml/2006/main" xmlns:w14="http://schemas.microsoft.com/office/word/2010/wordml" xmlns:w15="http://schemas.microsoft.com/office/word/2012/wordml" xmlns:wpg="http://schemas.microsoft.com/office/word/2010/wordprocessingGroup" xmlns:wpi="http://schemas.microsoft.com/office/word/2010/wordprocessingInk" xmlns:wne="http://schemas.microsoft.com/office/word/2006/wordml" xmlns:wps="http://schemas.microsoft.com/office/word/2010/wordprocessingShape" mc:Ignorable="w14 w15 wp14">
   <w:p>
     <w:pPr>
       <w:pStyle w:val="Piedepgina"/>
@@ -2861,7 +2883,7 @@
     <w:r>
       <w:rPr>
         <w:noProof/>
-        <w:lang w:eastAsia="zh-TW"/>
+        <w:lang w:eastAsia="es-MX"/>
       </w:rPr>
       <mc:AlternateContent>
         <mc:Choice Requires="wps">
@@ -2921,7 +2943,7 @@
             </wp:anchor>
           </w:drawing>
         </mc:Choice>
-        <mc:Fallback xmlns:cx1="http://schemas.microsoft.com/office/drawing/2015/9/8/chartex">
+        <mc:Fallback xmlns:cx1="http://schemas.microsoft.com/office/drawing/2015/9/8/chartex" xmlns:w16se="http://schemas.microsoft.com/office/word/2015/wordml/symex" xmlns:cx="http://schemas.microsoft.com/office/drawing/2014/chartex">
           <w:pict>
             <v:shapetype w14:anchorId="4F3C11B0" id="_x0000_t114" coordsize="21600,21600" o:spt="114" path="m,20172v945,400,1887,628,2795,913c3587,21312,4342,21370,5060,21597v2037,,2567,-227,3095,-285c8722,21197,9325,20970,9855,20800v490,-228,945,-400,1472,-740c11817,19887,12347,19660,12875,19375v567,-228,1095,-513,1700,-740c15177,18462,15782,18122,16537,17950v718,-113,1398,-398,2228,-513c19635,17437,20577,17322,21597,17322l21597,,,xe">
               <v:stroke joinstyle="miter"/>
@@ -2942,7 +2964,7 @@
 </file>
 
 <file path=word/footer2.xml><?xml version="1.0" encoding="utf-8"?>
-<w:ftr xmlns:wpc="http://schemas.microsoft.com/office/word/2010/wordprocessingCanvas" xmlns:cx="http://schemas.microsoft.com/office/drawing/2014/chartex" xmlns:mc="http://schemas.openxmlformats.org/markup-compatibility/2006" xmlns:o="urn:schemas-microsoft-com:office:office" xmlns:r="http://schemas.openxmlformats.org/officeDocument/2006/relationships" xmlns:m="http://schemas.openxmlformats.org/officeDocument/2006/math" xmlns:v="urn:schemas-microsoft-com:vml" xmlns:wp14="http://schemas.microsoft.com/office/word/2010/wordprocessingDrawing" xmlns:wp="http://schemas.openxmlformats.org/drawingml/2006/wordprocessingDrawing" xmlns:w10="urn:schemas-microsoft-com:office:word" xmlns:w="http://schemas.openxmlformats.org/wordprocessingml/2006/main" xmlns:w14="http://schemas.microsoft.com/office/word/2010/wordml" xmlns:w15="http://schemas.microsoft.com/office/word/2012/wordml" xmlns:w16se="http://schemas.microsoft.com/office/word/2015/wordml/symex" xmlns:wpg="http://schemas.microsoft.com/office/word/2010/wordprocessingGroup" xmlns:wpi="http://schemas.microsoft.com/office/word/2010/wordprocessingInk" xmlns:wne="http://schemas.microsoft.com/office/word/2006/wordml" xmlns:wps="http://schemas.microsoft.com/office/word/2010/wordprocessingShape" mc:Ignorable="w14 w15 w16se wp14">
+<w:ftr xmlns:wpc="http://schemas.microsoft.com/office/word/2010/wordprocessingCanvas" xmlns:mc="http://schemas.openxmlformats.org/markup-compatibility/2006" xmlns:o="urn:schemas-microsoft-com:office:office" xmlns:r="http://schemas.openxmlformats.org/officeDocument/2006/relationships" xmlns:m="http://schemas.openxmlformats.org/officeDocument/2006/math" xmlns:v="urn:schemas-microsoft-com:vml" xmlns:wp14="http://schemas.microsoft.com/office/word/2010/wordprocessingDrawing" xmlns:wp="http://schemas.openxmlformats.org/drawingml/2006/wordprocessingDrawing" xmlns:w10="urn:schemas-microsoft-com:office:word" xmlns:w="http://schemas.openxmlformats.org/wordprocessingml/2006/main" xmlns:w14="http://schemas.microsoft.com/office/word/2010/wordml" xmlns:w15="http://schemas.microsoft.com/office/word/2012/wordml" xmlns:wpg="http://schemas.microsoft.com/office/word/2010/wordprocessingGroup" xmlns:wpi="http://schemas.microsoft.com/office/word/2010/wordprocessingInk" xmlns:wne="http://schemas.microsoft.com/office/word/2006/wordml" xmlns:wps="http://schemas.microsoft.com/office/word/2010/wordprocessingShape" mc:Ignorable="w14 w15 wp14">
   <w:p>
     <w:pPr>
       <w:pStyle w:val="Piedepgina"/>
@@ -2950,7 +2972,7 @@
     <w:r>
       <w:rPr>
         <w:noProof/>
-        <w:lang w:eastAsia="zh-TW"/>
+        <w:lang w:eastAsia="es-MX"/>
       </w:rPr>
       <mc:AlternateContent>
         <mc:Choice Requires="wps">
@@ -3013,7 +3035,7 @@
             </wp:anchor>
           </w:drawing>
         </mc:Choice>
-        <mc:Fallback xmlns:cx1="http://schemas.microsoft.com/office/drawing/2015/9/8/chartex">
+        <mc:Fallback xmlns:cx1="http://schemas.microsoft.com/office/drawing/2015/9/8/chartex" xmlns:w16se="http://schemas.microsoft.com/office/word/2015/wordml/symex" xmlns:cx="http://schemas.microsoft.com/office/drawing/2014/chartex">
           <w:pict>
             <v:shapetype w14:anchorId="0AB991FE" id="_x0000_t114" coordsize="21600,21600" o:spt="114" path="m,20172v945,400,1887,628,2795,913c3587,21312,4342,21370,5060,21597v2037,,2567,-227,3095,-285c8722,21197,9325,20970,9855,20800v490,-228,945,-400,1472,-740c11817,19887,12347,19660,12875,19375v567,-228,1095,-513,1700,-740c15177,18462,15782,18122,16537,17950v718,-113,1398,-398,2228,-513c19635,17437,20577,17322,21597,17322l21597,,,xe">
               <v:stroke joinstyle="miter"/>
@@ -3034,7 +3056,7 @@
 </file>
 
 <file path=word/footnotes.xml><?xml version="1.0" encoding="utf-8"?>
-<w:footnotes xmlns:wpc="http://schemas.microsoft.com/office/word/2010/wordprocessingCanvas" xmlns:cx="http://schemas.microsoft.com/office/drawing/2014/chartex" xmlns:mc="http://schemas.openxmlformats.org/markup-compatibility/2006" xmlns:o="urn:schemas-microsoft-com:office:office" xmlns:r="http://schemas.openxmlformats.org/officeDocument/2006/relationships" xmlns:m="http://schemas.openxmlformats.org/officeDocument/2006/math" xmlns:v="urn:schemas-microsoft-com:vml" xmlns:wp14="http://schemas.microsoft.com/office/word/2010/wordprocessingDrawing" xmlns:wp="http://schemas.openxmlformats.org/drawingml/2006/wordprocessingDrawing" xmlns:w10="urn:schemas-microsoft-com:office:word" xmlns:w="http://schemas.openxmlformats.org/wordprocessingml/2006/main" xmlns:w14="http://schemas.microsoft.com/office/word/2010/wordml" xmlns:w15="http://schemas.microsoft.com/office/word/2012/wordml" xmlns:w16se="http://schemas.microsoft.com/office/word/2015/wordml/symex" xmlns:wpg="http://schemas.microsoft.com/office/word/2010/wordprocessingGroup" xmlns:wpi="http://schemas.microsoft.com/office/word/2010/wordprocessingInk" xmlns:wne="http://schemas.microsoft.com/office/word/2006/wordml" xmlns:wps="http://schemas.microsoft.com/office/word/2010/wordprocessingShape" mc:Ignorable="w14 w15 w16se wp14">
+<w:footnotes xmlns:wpc="http://schemas.microsoft.com/office/word/2010/wordprocessingCanvas" xmlns:mc="http://schemas.openxmlformats.org/markup-compatibility/2006" xmlns:o="urn:schemas-microsoft-com:office:office" xmlns:r="http://schemas.openxmlformats.org/officeDocument/2006/relationships" xmlns:m="http://schemas.openxmlformats.org/officeDocument/2006/math" xmlns:v="urn:schemas-microsoft-com:vml" xmlns:wp14="http://schemas.microsoft.com/office/word/2010/wordprocessingDrawing" xmlns:wp="http://schemas.openxmlformats.org/drawingml/2006/wordprocessingDrawing" xmlns:w10="urn:schemas-microsoft-com:office:word" xmlns:w="http://schemas.openxmlformats.org/wordprocessingml/2006/main" xmlns:w14="http://schemas.microsoft.com/office/word/2010/wordml" xmlns:w15="http://schemas.microsoft.com/office/word/2012/wordml" xmlns:wpg="http://schemas.microsoft.com/office/word/2010/wordprocessingGroup" xmlns:wpi="http://schemas.microsoft.com/office/word/2010/wordprocessingInk" xmlns:wne="http://schemas.microsoft.com/office/word/2006/wordml" xmlns:wps="http://schemas.microsoft.com/office/word/2010/wordprocessingShape" mc:Ignorable="w14 w15 wp14">
   <w:footnote w:type="separator" w:id="-1">
     <w:p>
       <w:pPr>
@@ -3059,7 +3081,7 @@
 </file>
 
 <file path=word/header1.xml><?xml version="1.0" encoding="utf-8"?>
-<w:hdr xmlns:wpc="http://schemas.microsoft.com/office/word/2010/wordprocessingCanvas" xmlns:cx="http://schemas.microsoft.com/office/drawing/2014/chartex" xmlns:mc="http://schemas.openxmlformats.org/markup-compatibility/2006" xmlns:o="urn:schemas-microsoft-com:office:office" xmlns:r="http://schemas.openxmlformats.org/officeDocument/2006/relationships" xmlns:m="http://schemas.openxmlformats.org/officeDocument/2006/math" xmlns:v="urn:schemas-microsoft-com:vml" xmlns:wp14="http://schemas.microsoft.com/office/word/2010/wordprocessingDrawing" xmlns:wp="http://schemas.openxmlformats.org/drawingml/2006/wordprocessingDrawing" xmlns:w10="urn:schemas-microsoft-com:office:word" xmlns:w="http://schemas.openxmlformats.org/wordprocessingml/2006/main" xmlns:w14="http://schemas.microsoft.com/office/word/2010/wordml" xmlns:w15="http://schemas.microsoft.com/office/word/2012/wordml" xmlns:w16se="http://schemas.microsoft.com/office/word/2015/wordml/symex" xmlns:wpg="http://schemas.microsoft.com/office/word/2010/wordprocessingGroup" xmlns:wpi="http://schemas.microsoft.com/office/word/2010/wordprocessingInk" xmlns:wne="http://schemas.microsoft.com/office/word/2006/wordml" xmlns:wps="http://schemas.microsoft.com/office/word/2010/wordprocessingShape" mc:Ignorable="w14 w15 w16se wp14">
+<w:hdr xmlns:wpc="http://schemas.microsoft.com/office/word/2010/wordprocessingCanvas" xmlns:mc="http://schemas.openxmlformats.org/markup-compatibility/2006" xmlns:o="urn:schemas-microsoft-com:office:office" xmlns:r="http://schemas.openxmlformats.org/officeDocument/2006/relationships" xmlns:m="http://schemas.openxmlformats.org/officeDocument/2006/math" xmlns:v="urn:schemas-microsoft-com:vml" xmlns:wp14="http://schemas.microsoft.com/office/word/2010/wordprocessingDrawing" xmlns:wp="http://schemas.openxmlformats.org/drawingml/2006/wordprocessingDrawing" xmlns:w10="urn:schemas-microsoft-com:office:word" xmlns:w="http://schemas.openxmlformats.org/wordprocessingml/2006/main" xmlns:w14="http://schemas.microsoft.com/office/word/2010/wordml" xmlns:w15="http://schemas.microsoft.com/office/word/2012/wordml" xmlns:wpg="http://schemas.microsoft.com/office/word/2010/wordprocessingGroup" xmlns:wpi="http://schemas.microsoft.com/office/word/2010/wordprocessingInk" xmlns:wne="http://schemas.microsoft.com/office/word/2006/wordml" xmlns:wps="http://schemas.microsoft.com/office/word/2010/wordprocessingShape" mc:Ignorable="w14 w15 wp14">
   <w:p>
     <w:pPr>
       <w:pStyle w:val="Encabezado"/>
@@ -3071,7 +3093,7 @@
     <w:r>
       <w:rPr>
         <w:noProof/>
-        <w:lang w:eastAsia="zh-TW"/>
+        <w:lang w:eastAsia="es-MX"/>
       </w:rPr>
       <w:drawing>
         <wp:anchor distT="0" distB="0" distL="114300" distR="114300" simplePos="0" relativeHeight="251687936" behindDoc="0" locked="0" layoutInCell="1" allowOverlap="1" wp14:anchorId="09417336" wp14:editId="2EEDA773">
@@ -3143,7 +3165,7 @@
     <w:r>
       <w:rPr>
         <w:noProof/>
-        <w:lang w:eastAsia="zh-TW"/>
+        <w:lang w:eastAsia="es-MX"/>
       </w:rPr>
       <w:drawing>
         <wp:anchor distT="0" distB="0" distL="114300" distR="114300" simplePos="0" relativeHeight="251686912" behindDoc="0" locked="0" layoutInCell="1" allowOverlap="1" wp14:anchorId="6E3DAF88" wp14:editId="4F83DC8E">
@@ -3214,7 +3236,7 @@
     <w:r>
       <w:rPr>
         <w:noProof/>
-        <w:lang w:eastAsia="zh-TW"/>
+        <w:lang w:eastAsia="es-MX"/>
       </w:rPr>
       <w:drawing>
         <wp:anchor distT="0" distB="0" distL="114300" distR="114300" simplePos="0" relativeHeight="251689984" behindDoc="0" locked="0" layoutInCell="1" allowOverlap="1" wp14:anchorId="10B12003" wp14:editId="7625C032">
@@ -3282,7 +3304,7 @@
     <w:r>
       <w:rPr>
         <w:noProof/>
-        <w:lang w:eastAsia="zh-TW"/>
+        <w:lang w:eastAsia="es-MX"/>
       </w:rPr>
       <mc:AlternateContent>
         <mc:Choice Requires="wps">
@@ -3342,7 +3364,7 @@
             </wp:anchor>
           </w:drawing>
         </mc:Choice>
-        <mc:Fallback xmlns:cx1="http://schemas.microsoft.com/office/drawing/2015/9/8/chartex">
+        <mc:Fallback xmlns:cx1="http://schemas.microsoft.com/office/drawing/2015/9/8/chartex" xmlns:w16se="http://schemas.microsoft.com/office/word/2015/wordml/symex" xmlns:cx="http://schemas.microsoft.com/office/drawing/2014/chartex">
           <w:pict>
             <v:shapetype w14:anchorId="55B81999" id="_x0000_t114" coordsize="21600,21600" o:spt="114" path="m,20172v945,400,1887,628,2795,913c3587,21312,4342,21370,5060,21597v2037,,2567,-227,3095,-285c8722,21197,9325,20970,9855,20800v490,-228,945,-400,1472,-740c11817,19887,12347,19660,12875,19375v567,-228,1095,-513,1700,-740c15177,18462,15782,18122,16537,17950v718,-113,1398,-398,2228,-513c19635,17437,20577,17322,21597,17322l21597,,,xe">
               <v:stroke joinstyle="miter"/>
@@ -3368,7 +3390,7 @@
 </file>
 
 <file path=word/header2.xml><?xml version="1.0" encoding="utf-8"?>
-<w:hdr xmlns:wpc="http://schemas.microsoft.com/office/word/2010/wordprocessingCanvas" xmlns:cx="http://schemas.microsoft.com/office/drawing/2014/chartex" xmlns:mc="http://schemas.openxmlformats.org/markup-compatibility/2006" xmlns:o="urn:schemas-microsoft-com:office:office" xmlns:r="http://schemas.openxmlformats.org/officeDocument/2006/relationships" xmlns:m="http://schemas.openxmlformats.org/officeDocument/2006/math" xmlns:v="urn:schemas-microsoft-com:vml" xmlns:wp14="http://schemas.microsoft.com/office/word/2010/wordprocessingDrawing" xmlns:wp="http://schemas.openxmlformats.org/drawingml/2006/wordprocessingDrawing" xmlns:w10="urn:schemas-microsoft-com:office:word" xmlns:w="http://schemas.openxmlformats.org/wordprocessingml/2006/main" xmlns:w14="http://schemas.microsoft.com/office/word/2010/wordml" xmlns:w15="http://schemas.microsoft.com/office/word/2012/wordml" xmlns:w16se="http://schemas.microsoft.com/office/word/2015/wordml/symex" xmlns:wpg="http://schemas.microsoft.com/office/word/2010/wordprocessingGroup" xmlns:wpi="http://schemas.microsoft.com/office/word/2010/wordprocessingInk" xmlns:wne="http://schemas.microsoft.com/office/word/2006/wordml" xmlns:wps="http://schemas.microsoft.com/office/word/2010/wordprocessingShape" mc:Ignorable="w14 w15 w16se wp14">
+<w:hdr xmlns:wpc="http://schemas.microsoft.com/office/word/2010/wordprocessingCanvas" xmlns:mc="http://schemas.openxmlformats.org/markup-compatibility/2006" xmlns:o="urn:schemas-microsoft-com:office:office" xmlns:r="http://schemas.openxmlformats.org/officeDocument/2006/relationships" xmlns:m="http://schemas.openxmlformats.org/officeDocument/2006/math" xmlns:v="urn:schemas-microsoft-com:vml" xmlns:wp14="http://schemas.microsoft.com/office/word/2010/wordprocessingDrawing" xmlns:wp="http://schemas.openxmlformats.org/drawingml/2006/wordprocessingDrawing" xmlns:w10="urn:schemas-microsoft-com:office:word" xmlns:w="http://schemas.openxmlformats.org/wordprocessingml/2006/main" xmlns:w14="http://schemas.microsoft.com/office/word/2010/wordml" xmlns:w15="http://schemas.microsoft.com/office/word/2012/wordml" xmlns:wpg="http://schemas.microsoft.com/office/word/2010/wordprocessingGroup" xmlns:wpi="http://schemas.microsoft.com/office/word/2010/wordprocessingInk" xmlns:wne="http://schemas.microsoft.com/office/word/2006/wordml" xmlns:wps="http://schemas.microsoft.com/office/word/2010/wordprocessingShape" mc:Ignorable="w14 w15 wp14">
   <w:p>
     <w:pPr>
       <w:pStyle w:val="Encabezado"/>
@@ -3380,7 +3402,7 @@
     <w:r>
       <w:rPr>
         <w:noProof/>
-        <w:lang w:eastAsia="zh-TW"/>
+        <w:lang w:eastAsia="es-MX"/>
       </w:rPr>
       <w:drawing>
         <wp:anchor distT="0" distB="0" distL="114300" distR="114300" simplePos="0" relativeHeight="251695104" behindDoc="0" locked="0" layoutInCell="1" allowOverlap="1" wp14:anchorId="4630CC03" wp14:editId="590F64A8">
@@ -3452,7 +3474,7 @@
     <w:r>
       <w:rPr>
         <w:noProof/>
-        <w:lang w:eastAsia="zh-TW"/>
+        <w:lang w:eastAsia="es-MX"/>
       </w:rPr>
       <w:drawing>
         <wp:anchor distT="0" distB="0" distL="114300" distR="114300" simplePos="0" relativeHeight="251697152" behindDoc="0" locked="0" layoutInCell="1" allowOverlap="1" wp14:anchorId="7B0060D2" wp14:editId="588F4306">
@@ -3520,7 +3542,7 @@
     <w:r>
       <w:rPr>
         <w:noProof/>
-        <w:lang w:eastAsia="zh-TW"/>
+        <w:lang w:eastAsia="es-MX"/>
       </w:rPr>
       <mc:AlternateContent>
         <mc:Choice Requires="wps">
@@ -3583,7 +3605,7 @@
             </wp:anchor>
           </w:drawing>
         </mc:Choice>
-        <mc:Fallback xmlns:cx1="http://schemas.microsoft.com/office/drawing/2015/9/8/chartex">
+        <mc:Fallback xmlns:cx1="http://schemas.microsoft.com/office/drawing/2015/9/8/chartex" xmlns:w16se="http://schemas.microsoft.com/office/word/2015/wordml/symex" xmlns:cx="http://schemas.microsoft.com/office/drawing/2014/chartex">
           <w:pict>
             <v:shapetype w14:anchorId="0E47ED1A" id="_x0000_t114" coordsize="21600,21600" o:spt="114" path="m,20172v945,400,1887,628,2795,913c3587,21312,4342,21370,5060,21597v2037,,2567,-227,3095,-285c8722,21197,9325,20970,9855,20800v490,-228,945,-400,1472,-740c11817,19887,12347,19660,12875,19375v567,-228,1095,-513,1700,-740c15177,18462,15782,18122,16537,17950v718,-113,1398,-398,2228,-513c19635,17437,20577,17322,21597,17322l21597,,,xe">
               <v:stroke joinstyle="miter"/>
@@ -3602,7 +3624,7 @@
     <w:r>
       <w:rPr>
         <w:noProof/>
-        <w:lang w:eastAsia="zh-TW"/>
+        <w:lang w:eastAsia="es-MX"/>
       </w:rPr>
       <w:drawing>
         <wp:anchor distT="0" distB="0" distL="114300" distR="114300" simplePos="0" relativeHeight="251694080" behindDoc="0" locked="0" layoutInCell="1" allowOverlap="1" wp14:anchorId="09C2C30E" wp14:editId="0FC1A5D0">
@@ -3680,7 +3702,7 @@
 </file>
 
 <file path=word/numbering.xml><?xml version="1.0" encoding="utf-8"?>
-<w:numbering xmlns:wpc="http://schemas.microsoft.com/office/word/2010/wordprocessingCanvas" xmlns:cx="http://schemas.microsoft.com/office/drawing/2014/chartex" xmlns:mc="http://schemas.openxmlformats.org/markup-compatibility/2006" xmlns:o="urn:schemas-microsoft-com:office:office" xmlns:r="http://schemas.openxmlformats.org/officeDocument/2006/relationships" xmlns:m="http://schemas.openxmlformats.org/officeDocument/2006/math" xmlns:v="urn:schemas-microsoft-com:vml" xmlns:wp14="http://schemas.microsoft.com/office/word/2010/wordprocessingDrawing" xmlns:wp="http://schemas.openxmlformats.org/drawingml/2006/wordprocessingDrawing" xmlns:w10="urn:schemas-microsoft-com:office:word" xmlns:w="http://schemas.openxmlformats.org/wordprocessingml/2006/main" xmlns:w14="http://schemas.microsoft.com/office/word/2010/wordml" xmlns:w15="http://schemas.microsoft.com/office/word/2012/wordml" xmlns:w16se="http://schemas.microsoft.com/office/word/2015/wordml/symex" xmlns:wpg="http://schemas.microsoft.com/office/word/2010/wordprocessingGroup" xmlns:wpi="http://schemas.microsoft.com/office/word/2010/wordprocessingInk" xmlns:wne="http://schemas.microsoft.com/office/word/2006/wordml" xmlns:wps="http://schemas.microsoft.com/office/word/2010/wordprocessingShape" mc:Ignorable="w14 w15 w16se wp14">
+<w:numbering xmlns:wpc="http://schemas.microsoft.com/office/word/2010/wordprocessingCanvas" xmlns:mc="http://schemas.openxmlformats.org/markup-compatibility/2006" xmlns:o="urn:schemas-microsoft-com:office:office" xmlns:r="http://schemas.openxmlformats.org/officeDocument/2006/relationships" xmlns:m="http://schemas.openxmlformats.org/officeDocument/2006/math" xmlns:v="urn:schemas-microsoft-com:vml" xmlns:wp14="http://schemas.microsoft.com/office/word/2010/wordprocessingDrawing" xmlns:wp="http://schemas.openxmlformats.org/drawingml/2006/wordprocessingDrawing" xmlns:w10="urn:schemas-microsoft-com:office:word" xmlns:w="http://schemas.openxmlformats.org/wordprocessingml/2006/main" xmlns:w14="http://schemas.microsoft.com/office/word/2010/wordml" xmlns:w15="http://schemas.microsoft.com/office/word/2012/wordml" xmlns:wpg="http://schemas.microsoft.com/office/word/2010/wordprocessingGroup" xmlns:wpi="http://schemas.microsoft.com/office/word/2010/wordprocessingInk" xmlns:wne="http://schemas.microsoft.com/office/word/2006/wordml" xmlns:wps="http://schemas.microsoft.com/office/word/2010/wordprocessingShape" mc:Ignorable="w14 w15 wp14">
   <w:abstractNum w:abstractNumId="0" w15:restartNumberingAfterBreak="0">
     <w:nsid w:val="038A74DB"/>
     <w:multiLevelType w:val="hybridMultilevel"/>
@@ -7721,7 +7743,7 @@
 </file>
 
 <file path=word/styles.xml><?xml version="1.0" encoding="utf-8"?>
-<w:styles xmlns:mc="http://schemas.openxmlformats.org/markup-compatibility/2006" xmlns:r="http://schemas.openxmlformats.org/officeDocument/2006/relationships" xmlns:w="http://schemas.openxmlformats.org/wordprocessingml/2006/main" xmlns:w14="http://schemas.microsoft.com/office/word/2010/wordml" xmlns:w15="http://schemas.microsoft.com/office/word/2012/wordml" xmlns:w16se="http://schemas.microsoft.com/office/word/2015/wordml/symex" mc:Ignorable="w14 w15 w16se">
+<w:styles xmlns:mc="http://schemas.openxmlformats.org/markup-compatibility/2006" xmlns:r="http://schemas.openxmlformats.org/officeDocument/2006/relationships" xmlns:w="http://schemas.openxmlformats.org/wordprocessingml/2006/main" xmlns:w14="http://schemas.microsoft.com/office/word/2010/wordml" xmlns:w15="http://schemas.microsoft.com/office/word/2012/wordml" mc:Ignorable="w14 w15">
   <w:docDefaults>
     <w:rPrDefault>
       <w:rPr>
@@ -8426,7 +8448,7 @@
       <w:bCs/>
     </w:rPr>
   </w:style>
-  <w:style w:type="paragraph" w:styleId="TtuloTDC">
+  <w:style w:type="paragraph" w:styleId="TtulodeTDC">
     <w:name w:val="TOC Heading"/>
     <w:basedOn w:val="Ttulo1"/>
     <w:next w:val="Normal"/>
@@ -8907,7 +8929,7 @@
 </file>
 
 <file path=customXml/itemProps1.xml><?xml version="1.0" encoding="utf-8"?>
-<ds:datastoreItem xmlns:ds="http://schemas.openxmlformats.org/officeDocument/2006/customXml" ds:itemID="{B587A93D-C5AE-4C0E-96CB-DD98671495D9}">
+<ds:datastoreItem xmlns:ds="http://schemas.openxmlformats.org/officeDocument/2006/customXml" ds:itemID="{CA56F2B3-3F01-44B6-9E19-BCACA1D8109A}">
   <ds:schemaRefs>
     <ds:schemaRef ds:uri="http://schemas.openxmlformats.org/officeDocument/2006/bibliography"/>
   </ds:schemaRefs>

</xml_diff>